<commit_message>
Datum versie 4 aangepast
</commit_message>
<xml_diff>
--- a/Opdracht 2/MIN03SOe - requirements v4.docx
+++ b/Opdracht 2/MIN03SOe - requirements v4.docx
@@ -113,8 +113,6 @@
           <w:lang w:val="en-US"/>
         </w:rPr>
       </w:pPr>
-      <w:bookmarkStart w:id="0" w:name="_GoBack"/>
-      <w:bookmarkEnd w:id="0"/>
     </w:p>
     <w:p>
       <w:pPr>
@@ -335,8 +333,10 @@
         <w:rPr>
           <w:szCs w:val="24"/>
         </w:rPr>
-        <w:t>13</w:t>
-      </w:r>
+        <w:t>14</w:t>
+      </w:r>
+      <w:bookmarkStart w:id="0" w:name="_GoBack"/>
+      <w:bookmarkEnd w:id="0"/>
       <w:r>
         <w:rPr>
           <w:szCs w:val="24"/>
@@ -959,7 +959,15 @@
           <w:u w:val="single"/>
         </w:rPr>
         <w:tab/>
-        <w:t xml:space="preserve"> 13</w:t>
+        <w:t xml:space="preserve"> 1</w:t>
+      </w:r>
+      <w:r>
+        <w:rPr>
+          <w:sz w:val="28"/>
+          <w:szCs w:val="28"/>
+          <w:u w:val="single"/>
+        </w:rPr>
+        <w:t>4</w:t>
       </w:r>
       <w:r>
         <w:rPr>
@@ -5560,7 +5568,7 @@
     <w:name w:val="heading 1"/>
     <w:basedOn w:val="Normal"/>
     <w:next w:val="Normal"/>
-    <w:link w:val="Kop1Char"/>
+    <w:link w:val="Heading1Char"/>
     <w:uiPriority w:val="9"/>
     <w:qFormat/>
     <w:rsid w:val="00797B2F"/>
@@ -5582,7 +5590,7 @@
     <w:name w:val="heading 2"/>
     <w:basedOn w:val="Normal"/>
     <w:next w:val="Normal"/>
-    <w:link w:val="Kop2Char"/>
+    <w:link w:val="Heading2Char"/>
     <w:uiPriority w:val="9"/>
     <w:unhideWhenUsed/>
     <w:qFormat/>
@@ -5711,7 +5719,7 @@
   <w:style w:type="paragraph" w:styleId="Footer">
     <w:name w:val="footer"/>
     <w:basedOn w:val="Normal"/>
-    <w:link w:val="VoettekstChar"/>
+    <w:link w:val="FooterChar"/>
     <w:uiPriority w:val="99"/>
     <w:unhideWhenUsed/>
     <w:rsid w:val="003C6B41"/>
@@ -5723,8 +5731,8 @@
       <w:spacing w:after="0" w:line="240" w:lineRule="auto"/>
     </w:pPr>
   </w:style>
-  <w:style w:type="character" w:customStyle="1" w:styleId="VoettekstChar">
-    <w:name w:val="Voettekst Char"/>
+  <w:style w:type="character" w:customStyle="1" w:styleId="FooterChar">
+    <w:name w:val="Footer Char"/>
     <w:basedOn w:val="DefaultParagraphFont"/>
     <w:link w:val="Footer"/>
     <w:uiPriority w:val="99"/>
@@ -5733,7 +5741,7 @@
   <w:style w:type="paragraph" w:styleId="BalloonText">
     <w:name w:val="Balloon Text"/>
     <w:basedOn w:val="Normal"/>
-    <w:link w:val="BallontekstChar"/>
+    <w:link w:val="BalloonTextChar"/>
     <w:uiPriority w:val="99"/>
     <w:semiHidden/>
     <w:unhideWhenUsed/>
@@ -5747,8 +5755,8 @@
       <w:szCs w:val="16"/>
     </w:rPr>
   </w:style>
-  <w:style w:type="character" w:customStyle="1" w:styleId="BallontekstChar">
-    <w:name w:val="Ballontekst Char"/>
+  <w:style w:type="character" w:customStyle="1" w:styleId="BalloonTextChar">
+    <w:name w:val="Balloon Text Char"/>
     <w:basedOn w:val="DefaultParagraphFont"/>
     <w:link w:val="BalloonText"/>
     <w:uiPriority w:val="99"/>
@@ -5760,8 +5768,8 @@
       <w:szCs w:val="16"/>
     </w:rPr>
   </w:style>
-  <w:style w:type="character" w:customStyle="1" w:styleId="Kop1Char">
-    <w:name w:val="Kop 1 Char"/>
+  <w:style w:type="character" w:customStyle="1" w:styleId="Heading1Char">
+    <w:name w:val="Heading 1 Char"/>
     <w:basedOn w:val="DefaultParagraphFont"/>
     <w:link w:val="Heading1"/>
     <w:uiPriority w:val="9"/>
@@ -5799,8 +5807,8 @@
       </w:tblCellMar>
     </w:tblPr>
   </w:style>
-  <w:style w:type="character" w:customStyle="1" w:styleId="Kop2Char">
-    <w:name w:val="Kop 2 Char"/>
+  <w:style w:type="character" w:customStyle="1" w:styleId="Heading2Char">
+    <w:name w:val="Heading 2 Char"/>
     <w:basedOn w:val="DefaultParagraphFont"/>
     <w:link w:val="Heading2"/>
     <w:uiPriority w:val="9"/>
@@ -5871,7 +5879,7 @@
   <w:style w:type="paragraph" w:styleId="Header">
     <w:name w:val="header"/>
     <w:basedOn w:val="Normal"/>
-    <w:link w:val="KoptekstChar"/>
+    <w:link w:val="HeaderChar"/>
     <w:uiPriority w:val="99"/>
     <w:unhideWhenUsed/>
     <w:rsid w:val="00CE3546"/>
@@ -5883,8 +5891,8 @@
       <w:spacing w:after="0" w:line="240" w:lineRule="auto"/>
     </w:pPr>
   </w:style>
-  <w:style w:type="character" w:customStyle="1" w:styleId="KoptekstChar">
-    <w:name w:val="Koptekst Char"/>
+  <w:style w:type="character" w:customStyle="1" w:styleId="HeaderChar">
+    <w:name w:val="Header Char"/>
     <w:basedOn w:val="DefaultParagraphFont"/>
     <w:link w:val="Header"/>
     <w:uiPriority w:val="99"/>
@@ -6065,7 +6073,7 @@
     <w:name w:val="heading 1"/>
     <w:basedOn w:val="Normal"/>
     <w:next w:val="Normal"/>
-    <w:link w:val="Kop1Char"/>
+    <w:link w:val="Heading1Char"/>
     <w:uiPriority w:val="9"/>
     <w:qFormat/>
     <w:rsid w:val="00797B2F"/>
@@ -6087,7 +6095,7 @@
     <w:name w:val="heading 2"/>
     <w:basedOn w:val="Normal"/>
     <w:next w:val="Normal"/>
-    <w:link w:val="Kop2Char"/>
+    <w:link w:val="Heading2Char"/>
     <w:uiPriority w:val="9"/>
     <w:unhideWhenUsed/>
     <w:qFormat/>
@@ -6216,7 +6224,7 @@
   <w:style w:type="paragraph" w:styleId="Footer">
     <w:name w:val="footer"/>
     <w:basedOn w:val="Normal"/>
-    <w:link w:val="VoettekstChar"/>
+    <w:link w:val="FooterChar"/>
     <w:uiPriority w:val="99"/>
     <w:unhideWhenUsed/>
     <w:rsid w:val="003C6B41"/>
@@ -6228,8 +6236,8 @@
       <w:spacing w:after="0" w:line="240" w:lineRule="auto"/>
     </w:pPr>
   </w:style>
-  <w:style w:type="character" w:customStyle="1" w:styleId="VoettekstChar">
-    <w:name w:val="Voettekst Char"/>
+  <w:style w:type="character" w:customStyle="1" w:styleId="FooterChar">
+    <w:name w:val="Footer Char"/>
     <w:basedOn w:val="DefaultParagraphFont"/>
     <w:link w:val="Footer"/>
     <w:uiPriority w:val="99"/>
@@ -6238,7 +6246,7 @@
   <w:style w:type="paragraph" w:styleId="BalloonText">
     <w:name w:val="Balloon Text"/>
     <w:basedOn w:val="Normal"/>
-    <w:link w:val="BallontekstChar"/>
+    <w:link w:val="BalloonTextChar"/>
     <w:uiPriority w:val="99"/>
     <w:semiHidden/>
     <w:unhideWhenUsed/>
@@ -6252,8 +6260,8 @@
       <w:szCs w:val="16"/>
     </w:rPr>
   </w:style>
-  <w:style w:type="character" w:customStyle="1" w:styleId="BallontekstChar">
-    <w:name w:val="Ballontekst Char"/>
+  <w:style w:type="character" w:customStyle="1" w:styleId="BalloonTextChar">
+    <w:name w:val="Balloon Text Char"/>
     <w:basedOn w:val="DefaultParagraphFont"/>
     <w:link w:val="BalloonText"/>
     <w:uiPriority w:val="99"/>
@@ -6265,8 +6273,8 @@
       <w:szCs w:val="16"/>
     </w:rPr>
   </w:style>
-  <w:style w:type="character" w:customStyle="1" w:styleId="Kop1Char">
-    <w:name w:val="Kop 1 Char"/>
+  <w:style w:type="character" w:customStyle="1" w:styleId="Heading1Char">
+    <w:name w:val="Heading 1 Char"/>
     <w:basedOn w:val="DefaultParagraphFont"/>
     <w:link w:val="Heading1"/>
     <w:uiPriority w:val="9"/>
@@ -6304,8 +6312,8 @@
       </w:tblCellMar>
     </w:tblPr>
   </w:style>
-  <w:style w:type="character" w:customStyle="1" w:styleId="Kop2Char">
-    <w:name w:val="Kop 2 Char"/>
+  <w:style w:type="character" w:customStyle="1" w:styleId="Heading2Char">
+    <w:name w:val="Heading 2 Char"/>
     <w:basedOn w:val="DefaultParagraphFont"/>
     <w:link w:val="Heading2"/>
     <w:uiPriority w:val="9"/>
@@ -6376,7 +6384,7 @@
   <w:style w:type="paragraph" w:styleId="Header">
     <w:name w:val="header"/>
     <w:basedOn w:val="Normal"/>
-    <w:link w:val="KoptekstChar"/>
+    <w:link w:val="HeaderChar"/>
     <w:uiPriority w:val="99"/>
     <w:unhideWhenUsed/>
     <w:rsid w:val="00CE3546"/>
@@ -6388,8 +6396,8 @@
       <w:spacing w:after="0" w:line="240" w:lineRule="auto"/>
     </w:pPr>
   </w:style>
-  <w:style w:type="character" w:customStyle="1" w:styleId="KoptekstChar">
-    <w:name w:val="Koptekst Char"/>
+  <w:style w:type="character" w:customStyle="1" w:styleId="HeaderChar">
+    <w:name w:val="Header Char"/>
     <w:basedOn w:val="DefaultParagraphFont"/>
     <w:link w:val="Header"/>
     <w:uiPriority w:val="99"/>
@@ -6688,7 +6696,7 @@
 </file>
 
 <file path=customXml/itemProps1.xml><?xml version="1.0" encoding="utf-8"?>
-<ds:datastoreItem xmlns:ds="http://schemas.openxmlformats.org/officeDocument/2006/customXml" ds:itemID="{881F3143-5573-4E7D-873E-C60A5CCF1B85}">
+<ds:datastoreItem xmlns:ds="http://schemas.openxmlformats.org/officeDocument/2006/customXml" ds:itemID="{6E96062C-454A-470E-B142-4243B46A46B1}">
   <ds:schemaRefs>
     <ds:schemaRef ds:uri="http://schemas.openxmlformats.org/officeDocument/2006/bibliography"/>
   </ds:schemaRefs>

</xml_diff>